<commit_message>
manual mais algumas imagens
</commit_message>
<xml_diff>
--- a/2-Fase/Manual Utilizador.docx
+++ b/2-Fase/Manual Utilizador.docx
@@ -152,27 +152,14 @@
                             <w:r>
                               <w:t xml:space="preserve">Figura </w:t>
                             </w:r>
-                            <w:r>
-                              <w:fldChar w:fldCharType="begin"/>
-                            </w:r>
-                            <w:r>
-                              <w:instrText xml:space="preserve"> SEQ Figura \* ARABIC </w:instrText>
-                            </w:r>
-                            <w:r>
-                              <w:fldChar w:fldCharType="separate"/>
-                            </w:r>
-                            <w:r>
-                              <w:rPr>
-                                <w:noProof/>
-                              </w:rPr>
-                              <w:t>1</w:t>
-                            </w:r>
-                            <w:r>
-                              <w:rPr>
-                                <w:noProof/>
-                              </w:rPr>
-                              <w:fldChar w:fldCharType="end"/>
-                            </w:r>
+                            <w:fldSimple w:instr=" SEQ Figura \* ARABIC ">
+                              <w:r>
+                                <w:rPr>
+                                  <w:noProof/>
+                                </w:rPr>
+                                <w:t>1</w:t>
+                              </w:r>
+                            </w:fldSimple>
                             <w:r>
                               <w:t xml:space="preserve"> Página Inicial</w:t>
                             </w:r>
@@ -294,7 +281,7 @@
                                     <pic:cNvPicPr/>
                                   </pic:nvPicPr>
                                   <pic:blipFill>
-                                    <a:blip r:embed="rId6">
+                                    <a:blip r:embed="rId7">
                                       <a:extLst>
                                         <a:ext uri="{28A0092B-C50C-407E-A947-70E740481C1C}">
                                           <a14:useLocalDpi xmlns:a14="http://schemas.microsoft.com/office/drawing/2010/main" val="0"/>
@@ -650,12 +637,12 @@
       <w:pPr>
         <w:pStyle w:val="Nivel1"/>
       </w:pPr>
-      <w:bookmarkStart w:id="3" w:name="_Toc345273054"/>
+      <w:bookmarkStart w:id="2" w:name="_Toc345273054"/>
       <w:r>
         <w:lastRenderedPageBreak/>
         <w:t>Registar</w:t>
       </w:r>
-      <w:bookmarkEnd w:id="3"/>
+      <w:bookmarkEnd w:id="2"/>
     </w:p>
     <w:p>
       <w:pPr>
@@ -737,7 +724,7 @@
                                           <pic:cNvPicPr/>
                                         </pic:nvPicPr>
                                         <pic:blipFill>
-                                          <a:blip r:embed="rId7">
+                                          <a:blip r:embed="rId8">
                                             <a:extLst>
                                               <a:ext uri="{28A0092B-C50C-407E-A947-70E740481C1C}">
                                                 <a14:useLocalDpi xmlns:a14="http://schemas.microsoft.com/office/drawing/2010/main" val="0"/>
@@ -769,35 +756,22 @@
                               <w:pStyle w:val="Legenda"/>
                               <w:jc w:val="center"/>
                             </w:pPr>
-                            <w:bookmarkStart w:id="4" w:name="_Toc345273083"/>
+                            <w:bookmarkStart w:id="3" w:name="_Toc345273083"/>
                             <w:r>
                               <w:t xml:space="preserve">Figura </w:t>
                             </w:r>
-                            <w:r>
-                              <w:fldChar w:fldCharType="begin"/>
-                            </w:r>
-                            <w:r>
-                              <w:instrText xml:space="preserve"> SEQ Figura \* ARABIC </w:instrText>
-                            </w:r>
-                            <w:r>
-                              <w:fldChar w:fldCharType="separate"/>
-                            </w:r>
-                            <w:r>
-                              <w:rPr>
-                                <w:noProof/>
-                              </w:rPr>
-                              <w:t>2</w:t>
-                            </w:r>
-                            <w:r>
-                              <w:rPr>
-                                <w:noProof/>
-                              </w:rPr>
-                              <w:fldChar w:fldCharType="end"/>
-                            </w:r>
+                            <w:fldSimple w:instr=" SEQ Figura \* ARABIC ">
+                              <w:r>
+                                <w:rPr>
+                                  <w:noProof/>
+                                </w:rPr>
+                                <w:t>2</w:t>
+                              </w:r>
+                            </w:fldSimple>
                             <w:r>
                               <w:t xml:space="preserve"> Registar</w:t>
                             </w:r>
-                            <w:bookmarkEnd w:id="4"/>
+                            <w:bookmarkEnd w:id="3"/>
                           </w:p>
                           <w:p/>
                         </w:txbxContent>
@@ -847,7 +821,7 @@
                                     <pic:cNvPicPr/>
                                   </pic:nvPicPr>
                                   <pic:blipFill>
-                                    <a:blip r:embed="rId7">
+                                    <a:blip r:embed="rId9">
                                       <a:extLst>
                                         <a:ext uri="{28A0092B-C50C-407E-A947-70E740481C1C}">
                                           <a14:useLocalDpi xmlns:a14="http://schemas.microsoft.com/office/drawing/2010/main" val="0"/>
@@ -1012,11 +986,11 @@
       <w:pPr>
         <w:pStyle w:val="Nivel1"/>
       </w:pPr>
-      <w:bookmarkStart w:id="6" w:name="_Toc345273055"/>
+      <w:bookmarkStart w:id="4" w:name="_Toc345273055"/>
       <w:r>
         <w:t>Login</w:t>
       </w:r>
-      <w:bookmarkEnd w:id="6"/>
+      <w:bookmarkEnd w:id="4"/>
     </w:p>
     <w:p>
       <w:r>
@@ -1096,7 +1070,7 @@
                                           <pic:cNvPicPr/>
                                         </pic:nvPicPr>
                                         <pic:blipFill>
-                                          <a:blip r:embed="rId8">
+                                          <a:blip r:embed="rId10">
                                             <a:extLst>
                                               <a:ext uri="{28A0092B-C50C-407E-A947-70E740481C1C}">
                                                 <a14:useLocalDpi xmlns:a14="http://schemas.microsoft.com/office/drawing/2010/main" val="0"/>
@@ -1128,35 +1102,22 @@
                               <w:pStyle w:val="Legenda"/>
                               <w:jc w:val="center"/>
                             </w:pPr>
-                            <w:bookmarkStart w:id="7" w:name="_Toc345273084"/>
+                            <w:bookmarkStart w:id="5" w:name="_Toc345273084"/>
                             <w:r>
                               <w:t xml:space="preserve">Figura </w:t>
                             </w:r>
-                            <w:r>
-                              <w:fldChar w:fldCharType="begin"/>
-                            </w:r>
-                            <w:r>
-                              <w:instrText xml:space="preserve"> SEQ Figura \* ARABIC </w:instrText>
-                            </w:r>
-                            <w:r>
-                              <w:fldChar w:fldCharType="separate"/>
-                            </w:r>
-                            <w:r>
-                              <w:rPr>
-                                <w:noProof/>
-                              </w:rPr>
-                              <w:t>3</w:t>
-                            </w:r>
-                            <w:r>
-                              <w:rPr>
-                                <w:noProof/>
-                              </w:rPr>
-                              <w:fldChar w:fldCharType="end"/>
-                            </w:r>
+                            <w:fldSimple w:instr=" SEQ Figura \* ARABIC ">
+                              <w:r>
+                                <w:rPr>
+                                  <w:noProof/>
+                                </w:rPr>
+                                <w:t>3</w:t>
+                              </w:r>
+                            </w:fldSimple>
                             <w:r>
                               <w:t xml:space="preserve"> Login</w:t>
                             </w:r>
-                            <w:bookmarkEnd w:id="7"/>
+                            <w:bookmarkEnd w:id="5"/>
                           </w:p>
                           <w:p>
                             <w:pPr>
@@ -1211,7 +1172,7 @@
                                     <pic:cNvPicPr/>
                                   </pic:nvPicPr>
                                   <pic:blipFill>
-                                    <a:blip r:embed="rId8">
+                                    <a:blip r:embed="rId11">
                                       <a:extLst>
                                         <a:ext uri="{28A0092B-C50C-407E-A947-70E740481C1C}">
                                           <a14:useLocalDpi xmlns:a14="http://schemas.microsoft.com/office/drawing/2010/main" val="0"/>
@@ -1314,11 +1275,11 @@
       <w:pPr>
         <w:pStyle w:val="Nivel1"/>
       </w:pPr>
-      <w:bookmarkStart w:id="9" w:name="_Toc345273056"/>
+      <w:bookmarkStart w:id="6" w:name="_Toc345273056"/>
       <w:r>
         <w:t>Vender Produto</w:t>
       </w:r>
-      <w:bookmarkEnd w:id="9"/>
+      <w:bookmarkEnd w:id="6"/>
     </w:p>
     <w:p>
       <w:pPr>
@@ -1400,7 +1361,7 @@
                                           <pic:cNvPicPr/>
                                         </pic:nvPicPr>
                                         <pic:blipFill>
-                                          <a:blip r:embed="rId9">
+                                          <a:blip r:embed="rId12">
                                             <a:extLst>
                                               <a:ext uri="{28A0092B-C50C-407E-A947-70E740481C1C}">
                                                 <a14:useLocalDpi xmlns:a14="http://schemas.microsoft.com/office/drawing/2010/main" val="0"/>
@@ -1432,35 +1393,22 @@
                               <w:pStyle w:val="Legenda"/>
                               <w:jc w:val="center"/>
                             </w:pPr>
-                            <w:bookmarkStart w:id="10" w:name="_Toc345273085"/>
+                            <w:bookmarkStart w:id="7" w:name="_Toc345273085"/>
                             <w:r>
                               <w:t xml:space="preserve">Figura </w:t>
                             </w:r>
-                            <w:r>
-                              <w:fldChar w:fldCharType="begin"/>
-                            </w:r>
-                            <w:r>
-                              <w:instrText xml:space="preserve"> SEQ Figura \* ARABIC </w:instrText>
-                            </w:r>
-                            <w:r>
-                              <w:fldChar w:fldCharType="separate"/>
-                            </w:r>
-                            <w:r>
-                              <w:rPr>
-                                <w:noProof/>
-                              </w:rPr>
-                              <w:t>4</w:t>
-                            </w:r>
-                            <w:r>
-                              <w:rPr>
-                                <w:noProof/>
-                              </w:rPr>
-                              <w:fldChar w:fldCharType="end"/>
-                            </w:r>
+                            <w:fldSimple w:instr=" SEQ Figura \* ARABIC ">
+                              <w:r>
+                                <w:rPr>
+                                  <w:noProof/>
+                                </w:rPr>
+                                <w:t>4</w:t>
+                              </w:r>
+                            </w:fldSimple>
                             <w:r>
                               <w:t xml:space="preserve"> Colocar Produto à venda</w:t>
                             </w:r>
-                            <w:bookmarkEnd w:id="10"/>
+                            <w:bookmarkEnd w:id="7"/>
                           </w:p>
                           <w:p/>
                         </w:txbxContent>
@@ -1510,7 +1458,7 @@
                                     <pic:cNvPicPr/>
                                   </pic:nvPicPr>
                                   <pic:blipFill>
-                                    <a:blip r:embed="rId9">
+                                    <a:blip r:embed="rId13">
                                       <a:extLst>
                                         <a:ext uri="{28A0092B-C50C-407E-A947-70E740481C1C}">
                                           <a14:useLocalDpi xmlns:a14="http://schemas.microsoft.com/office/drawing/2010/main" val="0"/>
@@ -1699,11 +1647,11 @@
       <w:pPr>
         <w:pStyle w:val="Nivel1"/>
       </w:pPr>
-      <w:bookmarkStart w:id="12" w:name="_Toc345273057"/>
+      <w:bookmarkStart w:id="8" w:name="_Toc345273057"/>
       <w:r>
         <w:t>Leiloar Produto</w:t>
       </w:r>
-      <w:bookmarkEnd w:id="12"/>
+      <w:bookmarkEnd w:id="8"/>
     </w:p>
     <w:p>
       <w:pPr>
@@ -1785,7 +1733,7 @@
                                           <pic:cNvPicPr/>
                                         </pic:nvPicPr>
                                         <pic:blipFill>
-                                          <a:blip r:embed="rId10">
+                                          <a:blip r:embed="rId14">
                                             <a:extLst>
                                               <a:ext uri="{28A0092B-C50C-407E-A947-70E740481C1C}">
                                                 <a14:useLocalDpi xmlns:a14="http://schemas.microsoft.com/office/drawing/2010/main" val="0"/>
@@ -1818,35 +1766,22 @@
                               <w:ind w:firstLine="708"/>
                               <w:jc w:val="center"/>
                             </w:pPr>
-                            <w:bookmarkStart w:id="13" w:name="_Toc345273086"/>
+                            <w:bookmarkStart w:id="9" w:name="_Toc345273086"/>
                             <w:r>
                               <w:t xml:space="preserve">Figura </w:t>
                             </w:r>
-                            <w:r>
-                              <w:fldChar w:fldCharType="begin"/>
-                            </w:r>
-                            <w:r>
-                              <w:instrText xml:space="preserve"> SEQ Figura \* ARABIC </w:instrText>
-                            </w:r>
-                            <w:r>
-                              <w:fldChar w:fldCharType="separate"/>
-                            </w:r>
-                            <w:r>
-                              <w:rPr>
-                                <w:noProof/>
-                              </w:rPr>
-                              <w:t>5</w:t>
-                            </w:r>
-                            <w:r>
-                              <w:rPr>
-                                <w:noProof/>
-                              </w:rPr>
-                              <w:fldChar w:fldCharType="end"/>
-                            </w:r>
+                            <w:fldSimple w:instr=" SEQ Figura \* ARABIC ">
+                              <w:r>
+                                <w:rPr>
+                                  <w:noProof/>
+                                </w:rPr>
+                                <w:t>5</w:t>
+                              </w:r>
+                            </w:fldSimple>
                             <w:r>
                               <w:t xml:space="preserve"> Colocar  Produto em leilão</w:t>
                             </w:r>
-                            <w:bookmarkEnd w:id="13"/>
+                            <w:bookmarkEnd w:id="9"/>
                           </w:p>
                           <w:p/>
                         </w:txbxContent>
@@ -1896,7 +1831,7 @@
                                     <pic:cNvPicPr/>
                                   </pic:nvPicPr>
                                   <pic:blipFill>
-                                    <a:blip r:embed="rId10">
+                                    <a:blip r:embed="rId15">
                                       <a:extLst>
                                         <a:ext uri="{28A0092B-C50C-407E-A947-70E740481C1C}">
                                           <a14:useLocalDpi xmlns:a14="http://schemas.microsoft.com/office/drawing/2010/main" val="0"/>
@@ -2095,12 +2030,12 @@
       <w:pPr>
         <w:pStyle w:val="Nivel1"/>
       </w:pPr>
-      <w:bookmarkStart w:id="15" w:name="_Toc345273058"/>
+      <w:bookmarkStart w:id="10" w:name="_Toc345273058"/>
       <w:r>
         <w:lastRenderedPageBreak/>
         <w:t>Pesquisa Normal</w:t>
       </w:r>
-      <w:bookmarkEnd w:id="15"/>
+      <w:bookmarkEnd w:id="10"/>
     </w:p>
     <w:p>
       <w:pPr>
@@ -2188,7 +2123,7 @@
                                           <pic:cNvPicPr/>
                                         </pic:nvPicPr>
                                         <pic:blipFill>
-                                          <a:blip r:embed="rId11">
+                                          <a:blip r:embed="rId16">
                                             <a:extLst>
                                               <a:ext uri="{28A0092B-C50C-407E-A947-70E740481C1C}">
                                                 <a14:useLocalDpi xmlns:a14="http://schemas.microsoft.com/office/drawing/2010/main" val="0"/>
@@ -2220,35 +2155,22 @@
                               <w:pStyle w:val="Legenda"/>
                               <w:jc w:val="center"/>
                             </w:pPr>
-                            <w:bookmarkStart w:id="16" w:name="_Toc345273087"/>
+                            <w:bookmarkStart w:id="11" w:name="_Toc345273087"/>
                             <w:r>
                               <w:t xml:space="preserve">Figura </w:t>
                             </w:r>
-                            <w:r>
-                              <w:fldChar w:fldCharType="begin"/>
-                            </w:r>
-                            <w:r>
-                              <w:instrText xml:space="preserve"> SEQ Figura \* ARABIC </w:instrText>
-                            </w:r>
-                            <w:r>
-                              <w:fldChar w:fldCharType="separate"/>
-                            </w:r>
-                            <w:r>
-                              <w:rPr>
-                                <w:noProof/>
-                              </w:rPr>
-                              <w:t>6</w:t>
-                            </w:r>
-                            <w:r>
-                              <w:rPr>
-                                <w:noProof/>
-                              </w:rPr>
-                              <w:fldChar w:fldCharType="end"/>
-                            </w:r>
+                            <w:fldSimple w:instr=" SEQ Figura \* ARABIC ">
+                              <w:r>
+                                <w:rPr>
+                                  <w:noProof/>
+                                </w:rPr>
+                                <w:t>6</w:t>
+                              </w:r>
+                            </w:fldSimple>
                             <w:r>
                               <w:t xml:space="preserve"> Pesquisa Simples</w:t>
                             </w:r>
-                            <w:bookmarkEnd w:id="16"/>
+                            <w:bookmarkEnd w:id="11"/>
                           </w:p>
                           <w:p>
                             <w:pPr>
@@ -2303,7 +2225,7 @@
                                     <pic:cNvPicPr/>
                                   </pic:nvPicPr>
                                   <pic:blipFill>
-                                    <a:blip r:embed="rId11">
+                                    <a:blip r:embed="rId17">
                                       <a:extLst>
                                         <a:ext uri="{28A0092B-C50C-407E-A947-70E740481C1C}">
                                           <a14:useLocalDpi xmlns:a14="http://schemas.microsoft.com/office/drawing/2010/main" val="0"/>
@@ -2528,7 +2450,7 @@
                                           <pic:cNvPicPr/>
                                         </pic:nvPicPr>
                                         <pic:blipFill>
-                                          <a:blip r:embed="rId12">
+                                          <a:blip r:embed="rId18">
                                             <a:extLst>
                                               <a:ext uri="{28A0092B-C50C-407E-A947-70E740481C1C}">
                                                 <a14:useLocalDpi xmlns:a14="http://schemas.microsoft.com/office/drawing/2010/main" val="0"/>
@@ -2560,35 +2482,22 @@
                               <w:pStyle w:val="Legenda"/>
                               <w:jc w:val="center"/>
                             </w:pPr>
-                            <w:bookmarkStart w:id="18" w:name="_Toc345273088"/>
+                            <w:bookmarkStart w:id="12" w:name="_Toc345273088"/>
                             <w:r>
                               <w:t xml:space="preserve">Figura </w:t>
                             </w:r>
-                            <w:r>
-                              <w:fldChar w:fldCharType="begin"/>
-                            </w:r>
-                            <w:r>
-                              <w:instrText xml:space="preserve"> SEQ Figura \* ARABIC </w:instrText>
-                            </w:r>
-                            <w:r>
-                              <w:fldChar w:fldCharType="separate"/>
-                            </w:r>
-                            <w:r>
-                              <w:rPr>
-                                <w:noProof/>
-                              </w:rPr>
-                              <w:t>7</w:t>
-                            </w:r>
-                            <w:r>
-                              <w:rPr>
-                                <w:noProof/>
-                              </w:rPr>
-                              <w:fldChar w:fldCharType="end"/>
-                            </w:r>
+                            <w:fldSimple w:instr=" SEQ Figura \* ARABIC ">
+                              <w:r>
+                                <w:rPr>
+                                  <w:noProof/>
+                                </w:rPr>
+                                <w:t>7</w:t>
+                              </w:r>
+                            </w:fldSimple>
                             <w:r>
                               <w:t xml:space="preserve"> Pesquisa Avançada</w:t>
                             </w:r>
-                            <w:bookmarkEnd w:id="18"/>
+                            <w:bookmarkEnd w:id="12"/>
                           </w:p>
                           <w:p/>
                         </w:txbxContent>
@@ -2638,7 +2547,7 @@
                                     <pic:cNvPicPr/>
                                   </pic:nvPicPr>
                                   <pic:blipFill>
-                                    <a:blip r:embed="rId12">
+                                    <a:blip r:embed="rId19">
                                       <a:extLst>
                                         <a:ext uri="{28A0092B-C50C-407E-A947-70E740481C1C}">
                                           <a14:useLocalDpi xmlns:a14="http://schemas.microsoft.com/office/drawing/2010/main" val="0"/>
@@ -2855,11 +2764,11 @@
       <w:pPr>
         <w:pStyle w:val="Nivel1"/>
       </w:pPr>
-      <w:bookmarkStart w:id="20" w:name="_Toc345273059"/>
+      <w:bookmarkStart w:id="13" w:name="_Toc345273059"/>
       <w:r>
         <w:t>Favoritos</w:t>
       </w:r>
-      <w:bookmarkEnd w:id="20"/>
+      <w:bookmarkEnd w:id="13"/>
     </w:p>
     <w:p>
       <w:pPr>
@@ -2869,6 +2778,7 @@
       <w:r>
         <w:rPr>
           <w:noProof/>
+          <w:lang w:eastAsia="pt-PT"/>
         </w:rPr>
         <mc:AlternateContent>
           <mc:Choice Requires="wps">
@@ -2941,7 +2851,7 @@
                                           <pic:cNvPicPr/>
                                         </pic:nvPicPr>
                                         <pic:blipFill>
-                                          <a:blip r:embed="rId12">
+                                          <a:blip r:embed="rId18">
                                             <a:extLst>
                                               <a:ext uri="{28A0092B-C50C-407E-A947-70E740481C1C}">
                                                 <a14:useLocalDpi xmlns:a14="http://schemas.microsoft.com/office/drawing/2010/main" val="0"/>
@@ -2973,22 +2883,35 @@
                               <w:pStyle w:val="Legenda"/>
                               <w:jc w:val="center"/>
                             </w:pPr>
-                            <w:bookmarkStart w:id="21" w:name="_Toc345273089"/>
+                            <w:bookmarkStart w:id="14" w:name="_Toc345273089"/>
                             <w:r>
                               <w:t xml:space="preserve">Figura </w:t>
                             </w:r>
-                            <w:fldSimple w:instr=" SEQ Figura \* ARABIC ">
-                              <w:r>
-                                <w:rPr>
-                                  <w:noProof/>
-                                </w:rPr>
-                                <w:t>8</w:t>
-                              </w:r>
-                            </w:fldSimple>
+                            <w:r>
+                              <w:fldChar w:fldCharType="begin"/>
+                            </w:r>
+                            <w:r>
+                              <w:instrText xml:space="preserve"> SEQ Figura \* ARABIC </w:instrText>
+                            </w:r>
+                            <w:r>
+                              <w:fldChar w:fldCharType="separate"/>
+                            </w:r>
+                            <w:r>
+                              <w:rPr>
+                                <w:noProof/>
+                              </w:rPr>
+                              <w:t>8</w:t>
+                            </w:r>
+                            <w:r>
+                              <w:rPr>
+                                <w:noProof/>
+                              </w:rPr>
+                              <w:fldChar w:fldCharType="end"/>
+                            </w:r>
                             <w:r>
                               <w:t xml:space="preserve"> Favoritos</w:t>
                             </w:r>
-                            <w:bookmarkEnd w:id="21"/>
+                            <w:bookmarkEnd w:id="14"/>
                           </w:p>
                           <w:p/>
                         </w:txbxContent>
@@ -3038,7 +2961,7 @@
                                     <pic:cNvPicPr/>
                                   </pic:nvPicPr>
                                   <pic:blipFill>
-                                    <a:blip r:embed="rId12">
+                                    <a:blip r:embed="rId19">
                                       <a:extLst>
                                         <a:ext uri="{28A0092B-C50C-407E-A947-70E740481C1C}">
                                           <a14:useLocalDpi xmlns:a14="http://schemas.microsoft.com/office/drawing/2010/main" val="0"/>
@@ -3228,17 +3151,18 @@
         <w:lastRenderedPageBreak/>
         <w:t xml:space="preserve"> </w:t>
       </w:r>
-      <w:bookmarkStart w:id="23" w:name="_Toc345273060"/>
+      <w:bookmarkStart w:id="15" w:name="_Toc345273060"/>
       <w:r>
         <w:t>Comprar</w:t>
       </w:r>
-      <w:bookmarkEnd w:id="23"/>
+      <w:bookmarkEnd w:id="15"/>
     </w:p>
     <w:p/>
     <w:p>
       <w:r>
         <w:rPr>
           <w:noProof/>
+          <w:lang w:eastAsia="pt-PT"/>
         </w:rPr>
         <mc:AlternateContent>
           <mc:Choice Requires="wps">
@@ -3290,7 +3214,6 @@
                             <w:pPr>
                               <w:keepNext/>
                             </w:pPr>
-                            <w:bookmarkStart w:id="24" w:name="_GoBack"/>
                             <w:r>
                               <w:rPr>
                                 <w:noProof/>
@@ -3312,7 +3235,7 @@
                                           <pic:cNvPicPr/>
                                         </pic:nvPicPr>
                                         <pic:blipFill>
-                                          <a:blip r:embed="rId13">
+                                          <a:blip r:embed="rId20">
                                             <a:extLst>
                                               <a:ext uri="{28A0092B-C50C-407E-A947-70E740481C1C}">
                                                 <a14:useLocalDpi xmlns:a14="http://schemas.microsoft.com/office/drawing/2010/main" val="0"/>
@@ -3338,29 +3261,41 @@
                                 </wp:inline>
                               </w:drawing>
                             </w:r>
-                            <w:bookmarkEnd w:id="24"/>
                           </w:p>
                           <w:p>
                             <w:pPr>
                               <w:pStyle w:val="Legenda"/>
                               <w:jc w:val="center"/>
                             </w:pPr>
-                            <w:bookmarkStart w:id="25" w:name="_Toc345273090"/>
+                            <w:bookmarkStart w:id="16" w:name="_Toc345273090"/>
                             <w:r>
                               <w:t xml:space="preserve">Figura </w:t>
                             </w:r>
-                            <w:fldSimple w:instr=" SEQ Figura \* ARABIC ">
-                              <w:r>
-                                <w:rPr>
-                                  <w:noProof/>
-                                </w:rPr>
-                                <w:t>9</w:t>
-                              </w:r>
-                            </w:fldSimple>
+                            <w:r>
+                              <w:fldChar w:fldCharType="begin"/>
+                            </w:r>
+                            <w:r>
+                              <w:instrText xml:space="preserve"> SEQ Figura \* ARABIC </w:instrText>
+                            </w:r>
+                            <w:r>
+                              <w:fldChar w:fldCharType="separate"/>
+                            </w:r>
+                            <w:r>
+                              <w:rPr>
+                                <w:noProof/>
+                              </w:rPr>
+                              <w:t>9</w:t>
+                            </w:r>
+                            <w:r>
+                              <w:rPr>
+                                <w:noProof/>
+                              </w:rPr>
+                              <w:fldChar w:fldCharType="end"/>
+                            </w:r>
                             <w:r>
                               <w:t xml:space="preserve"> Comprar</w:t>
                             </w:r>
-                            <w:bookmarkEnd w:id="25"/>
+                            <w:bookmarkEnd w:id="16"/>
                           </w:p>
                           <w:p/>
                         </w:txbxContent>
@@ -3411,7 +3346,7 @@
                                     <pic:cNvPicPr/>
                                   </pic:nvPicPr>
                                   <pic:blipFill>
-                                    <a:blip r:embed="rId13">
+                                    <a:blip r:embed="rId21">
                                       <a:extLst>
                                         <a:ext uri="{28A0092B-C50C-407E-A947-70E740481C1C}">
                                           <a14:useLocalDpi xmlns:a14="http://schemas.microsoft.com/office/drawing/2010/main" val="0"/>
@@ -3542,12 +3477,12 @@
       <w:pPr>
         <w:pStyle w:val="Nivel1"/>
       </w:pPr>
-      <w:bookmarkStart w:id="28" w:name="_Toc345273061"/>
+      <w:bookmarkStart w:id="17" w:name="_Toc345273061"/>
       <w:r>
         <w:lastRenderedPageBreak/>
         <w:t>Licitar</w:t>
       </w:r>
-      <w:bookmarkEnd w:id="28"/>
+      <w:bookmarkEnd w:id="17"/>
     </w:p>
     <w:p/>
     <w:p/>
@@ -3555,6 +3490,7 @@
       <w:r>
         <w:rPr>
           <w:noProof/>
+          <w:lang w:eastAsia="pt-PT"/>
         </w:rPr>
         <mc:AlternateContent>
           <mc:Choice Requires="wps">
@@ -3627,7 +3563,7 @@
                                           <pic:cNvPicPr/>
                                         </pic:nvPicPr>
                                         <pic:blipFill>
-                                          <a:blip r:embed="rId14">
+                                          <a:blip r:embed="rId22">
                                             <a:extLst>
                                               <a:ext uri="{28A0092B-C50C-407E-A947-70E740481C1C}">
                                                 <a14:useLocalDpi xmlns:a14="http://schemas.microsoft.com/office/drawing/2010/main" val="0"/>
@@ -3659,22 +3595,35 @@
                               <w:pStyle w:val="Legenda"/>
                               <w:jc w:val="center"/>
                             </w:pPr>
-                            <w:bookmarkStart w:id="29" w:name="_Toc345273091"/>
+                            <w:bookmarkStart w:id="18" w:name="_Toc345273091"/>
                             <w:r>
                               <w:t xml:space="preserve">Figura </w:t>
                             </w:r>
-                            <w:fldSimple w:instr=" SEQ Figura \* ARABIC ">
-                              <w:r>
-                                <w:rPr>
-                                  <w:noProof/>
-                                </w:rPr>
-                                <w:t>10</w:t>
-                              </w:r>
-                            </w:fldSimple>
+                            <w:r>
+                              <w:fldChar w:fldCharType="begin"/>
+                            </w:r>
+                            <w:r>
+                              <w:instrText xml:space="preserve"> SEQ Figura \* ARABIC </w:instrText>
+                            </w:r>
+                            <w:r>
+                              <w:fldChar w:fldCharType="separate"/>
+                            </w:r>
+                            <w:r>
+                              <w:rPr>
+                                <w:noProof/>
+                              </w:rPr>
+                              <w:t>10</w:t>
+                            </w:r>
+                            <w:r>
+                              <w:rPr>
+                                <w:noProof/>
+                              </w:rPr>
+                              <w:fldChar w:fldCharType="end"/>
+                            </w:r>
                             <w:r>
                               <w:t xml:space="preserve"> Licitar</w:t>
                             </w:r>
-                            <w:bookmarkEnd w:id="29"/>
+                            <w:bookmarkEnd w:id="18"/>
                           </w:p>
                           <w:p/>
                         </w:txbxContent>
@@ -3724,7 +3673,7 @@
                                     <pic:cNvPicPr/>
                                   </pic:nvPicPr>
                                   <pic:blipFill>
-                                    <a:blip r:embed="rId14">
+                                    <a:blip r:embed="rId23">
                                       <a:extLst>
                                         <a:ext uri="{28A0092B-C50C-407E-A947-70E740481C1C}">
                                           <a14:useLocalDpi xmlns:a14="http://schemas.microsoft.com/office/drawing/2010/main" val="0"/>
@@ -3889,17 +3838,18 @@
       <w:pPr>
         <w:pStyle w:val="Nivel1"/>
       </w:pPr>
-      <w:bookmarkStart w:id="31" w:name="_Toc345273062"/>
+      <w:bookmarkStart w:id="19" w:name="_Toc345273062"/>
       <w:r>
         <w:t>Sugestões</w:t>
       </w:r>
-      <w:bookmarkEnd w:id="31"/>
+      <w:bookmarkEnd w:id="19"/>
     </w:p>
     <w:p/>
     <w:p>
       <w:r>
         <w:rPr>
           <w:noProof/>
+          <w:lang w:eastAsia="pt-PT"/>
         </w:rPr>
         <mc:AlternateContent>
           <mc:Choice Requires="wps">
@@ -3972,7 +3922,7 @@
                                           <pic:cNvPicPr/>
                                         </pic:nvPicPr>
                                         <pic:blipFill>
-                                          <a:blip r:embed="rId15">
+                                          <a:blip r:embed="rId24">
                                             <a:extLst>
                                               <a:ext uri="{28A0092B-C50C-407E-A947-70E740481C1C}">
                                                 <a14:useLocalDpi xmlns:a14="http://schemas.microsoft.com/office/drawing/2010/main" val="0"/>
@@ -4004,22 +3954,35 @@
                               <w:pStyle w:val="Legenda"/>
                               <w:jc w:val="center"/>
                             </w:pPr>
-                            <w:bookmarkStart w:id="32" w:name="_Toc345273092"/>
+                            <w:bookmarkStart w:id="20" w:name="_Toc345273092"/>
                             <w:r>
                               <w:t xml:space="preserve">Figura </w:t>
                             </w:r>
-                            <w:fldSimple w:instr=" SEQ Figura \* ARABIC ">
-                              <w:r>
-                                <w:rPr>
-                                  <w:noProof/>
-                                </w:rPr>
-                                <w:t>11</w:t>
-                              </w:r>
-                            </w:fldSimple>
+                            <w:r>
+                              <w:fldChar w:fldCharType="begin"/>
+                            </w:r>
+                            <w:r>
+                              <w:instrText xml:space="preserve"> SEQ Figura \* ARABIC </w:instrText>
+                            </w:r>
+                            <w:r>
+                              <w:fldChar w:fldCharType="separate"/>
+                            </w:r>
+                            <w:r>
+                              <w:rPr>
+                                <w:noProof/>
+                              </w:rPr>
+                              <w:t>11</w:t>
+                            </w:r>
+                            <w:r>
+                              <w:rPr>
+                                <w:noProof/>
+                              </w:rPr>
+                              <w:fldChar w:fldCharType="end"/>
+                            </w:r>
                             <w:r>
                               <w:t xml:space="preserve"> Sugestões</w:t>
                             </w:r>
-                            <w:bookmarkEnd w:id="32"/>
+                            <w:bookmarkEnd w:id="20"/>
                           </w:p>
                           <w:p/>
                         </w:txbxContent>
@@ -4069,7 +4032,7 @@
                                     <pic:cNvPicPr/>
                                   </pic:nvPicPr>
                                   <pic:blipFill>
-                                    <a:blip r:embed="rId15">
+                                    <a:blip r:embed="rId25">
                                       <a:extLst>
                                         <a:ext uri="{28A0092B-C50C-407E-A947-70E740481C1C}">
                                           <a14:useLocalDpi xmlns:a14="http://schemas.microsoft.com/office/drawing/2010/main" val="0"/>
@@ -4191,13 +4154,13 @@
       <w:pPr>
         <w:pStyle w:val="Nivel1"/>
       </w:pPr>
-      <w:bookmarkStart w:id="34" w:name="_Toc345273063"/>
+      <w:bookmarkStart w:id="21" w:name="_Toc345273063"/>
       <w:proofErr w:type="spellStart"/>
       <w:r>
         <w:lastRenderedPageBreak/>
         <w:t>KingArea</w:t>
       </w:r>
-      <w:bookmarkEnd w:id="34"/>
+      <w:bookmarkEnd w:id="21"/>
       <w:proofErr w:type="spellEnd"/>
     </w:p>
     <w:p/>
@@ -4205,6 +4168,7 @@
       <w:r>
         <w:rPr>
           <w:noProof/>
+          <w:lang w:eastAsia="pt-PT"/>
         </w:rPr>
         <mc:AlternateContent>
           <mc:Choice Requires="wps">
@@ -4263,8 +4227,8 @@
                               </w:rPr>
                               <w:drawing>
                                 <wp:inline distT="0" distB="0" distL="0" distR="0" wp14:anchorId="24A5E0E9" wp14:editId="0AB20A56">
-                                  <wp:extent cx="5695950" cy="3790950"/>
-                                  <wp:effectExtent l="0" t="0" r="0" b="0"/>
+                                  <wp:extent cx="5694948" cy="3848100"/>
+                                  <wp:effectExtent l="0" t="0" r="1270" b="0"/>
                                   <wp:docPr id="25" name="Imagem 25"/>
                                   <wp:cNvGraphicFramePr>
                                     <a:graphicFrameLocks xmlns:a="http://schemas.openxmlformats.org/drawingml/2006/main" noChangeAspect="1"/>
@@ -4277,7 +4241,7 @@
                                           <pic:cNvPicPr/>
                                         </pic:nvPicPr>
                                         <pic:blipFill>
-                                          <a:blip r:embed="rId15">
+                                          <a:blip r:embed="rId26">
                                             <a:extLst>
                                               <a:ext uri="{28A0092B-C50C-407E-A947-70E740481C1C}">
                                                 <a14:useLocalDpi xmlns:a14="http://schemas.microsoft.com/office/drawing/2010/main" val="0"/>
@@ -4291,7 +4255,7 @@
                                         <pic:spPr>
                                           <a:xfrm>
                                             <a:off x="0" y="0"/>
-                                            <a:ext cx="5694680" cy="3790105"/>
+                                            <a:ext cx="5694680" cy="3847919"/>
                                           </a:xfrm>
                                           <a:prstGeom prst="rect">
                                             <a:avLst/>
@@ -4309,18 +4273,31 @@
                               <w:pStyle w:val="Legenda"/>
                               <w:jc w:val="center"/>
                             </w:pPr>
-                            <w:bookmarkStart w:id="35" w:name="_Toc345273093"/>
+                            <w:bookmarkStart w:id="22" w:name="_Toc345273093"/>
                             <w:r>
                               <w:t xml:space="preserve">Figura </w:t>
                             </w:r>
-                            <w:fldSimple w:instr=" SEQ Figura \* ARABIC ">
-                              <w:r>
-                                <w:rPr>
-                                  <w:noProof/>
-                                </w:rPr>
-                                <w:t>12</w:t>
-                              </w:r>
-                            </w:fldSimple>
+                            <w:r>
+                              <w:fldChar w:fldCharType="begin"/>
+                            </w:r>
+                            <w:r>
+                              <w:instrText xml:space="preserve"> SEQ Figura \* ARABIC </w:instrText>
+                            </w:r>
+                            <w:r>
+                              <w:fldChar w:fldCharType="separate"/>
+                            </w:r>
+                            <w:r>
+                              <w:rPr>
+                                <w:noProof/>
+                              </w:rPr>
+                              <w:t>12</w:t>
+                            </w:r>
+                            <w:r>
+                              <w:rPr>
+                                <w:noProof/>
+                              </w:rPr>
+                              <w:fldChar w:fldCharType="end"/>
+                            </w:r>
                             <w:r>
                               <w:t xml:space="preserve"> </w:t>
                             </w:r>
@@ -4332,7 +4309,7 @@
                             <w:r>
                               <w:t xml:space="preserve"> Meus Produtos</w:t>
                             </w:r>
-                            <w:bookmarkEnd w:id="35"/>
+                            <w:bookmarkEnd w:id="22"/>
                           </w:p>
                           <w:p/>
                         </w:txbxContent>
@@ -4354,6 +4331,10 @@
           </mc:Choice>
           <mc:Fallback>
             <w:pict>
+              <v:shapetype id="_x0000_t202" coordsize="21600,21600" o:spt="202" path="m,l,21600r21600,l21600,xe">
+                <v:stroke joinstyle="miter"/>
+                <v:path gradientshapeok="t" o:connecttype="rect"/>
+              </v:shapetype>
               <v:shape id="_x0000_s1037" type="#_x0000_t202" style="position:absolute;margin-left:0;margin-top:0;width:463.5pt;height:326.25pt;z-index:251681792;visibility:visible;mso-wrap-style:square;mso-width-percent:0;mso-height-percent:0;mso-wrap-distance-left:9pt;mso-wrap-distance-top:0;mso-wrap-distance-right:9pt;mso-wrap-distance-bottom:0;mso-position-horizontal:center;mso-position-horizontal-relative:text;mso-position-vertical:absolute;mso-position-vertical-relative:text;mso-width-percent:0;mso-height-percent:0;mso-width-relative:margin;mso-height-relative:margin;v-text-anchor:top" o:gfxdata="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">
                 <v:textbox>
                   <w:txbxContent>
@@ -4368,8 +4349,8 @@
                         </w:rPr>
                         <w:drawing>
                           <wp:inline distT="0" distB="0" distL="0" distR="0" wp14:anchorId="24A5E0E9" wp14:editId="0AB20A56">
-                            <wp:extent cx="5695950" cy="3790950"/>
-                            <wp:effectExtent l="0" t="0" r="0" b="0"/>
+                            <wp:extent cx="5694948" cy="3848100"/>
+                            <wp:effectExtent l="0" t="0" r="1270" b="0"/>
                             <wp:docPr id="25" name="Imagem 25"/>
                             <wp:cNvGraphicFramePr>
                               <a:graphicFrameLocks xmlns:a="http://schemas.openxmlformats.org/drawingml/2006/main" noChangeAspect="1"/>
@@ -4382,7 +4363,7 @@
                                     <pic:cNvPicPr/>
                                   </pic:nvPicPr>
                                   <pic:blipFill>
-                                    <a:blip r:embed="rId15">
+                                    <a:blip r:embed="rId26">
                                       <a:extLst>
                                         <a:ext uri="{28A0092B-C50C-407E-A947-70E740481C1C}">
                                           <a14:useLocalDpi xmlns:a14="http://schemas.microsoft.com/office/drawing/2010/main" val="0"/>
@@ -4396,7 +4377,7 @@
                                   <pic:spPr>
                                     <a:xfrm>
                                       <a:off x="0" y="0"/>
-                                      <a:ext cx="5694680" cy="3790105"/>
+                                      <a:ext cx="5694680" cy="3847919"/>
                                     </a:xfrm>
                                     <a:prstGeom prst="rect">
                                       <a:avLst/>
@@ -4414,18 +4395,31 @@
                         <w:pStyle w:val="Legenda"/>
                         <w:jc w:val="center"/>
                       </w:pPr>
-                      <w:bookmarkStart w:id="36" w:name="_Toc345273093"/>
+                      <w:bookmarkStart w:id="23" w:name="_Toc345273093"/>
                       <w:r>
                         <w:t xml:space="preserve">Figura </w:t>
                       </w:r>
-                      <w:fldSimple w:instr=" SEQ Figura \* ARABIC ">
-                        <w:r>
-                          <w:rPr>
-                            <w:noProof/>
-                          </w:rPr>
-                          <w:t>12</w:t>
-                        </w:r>
-                      </w:fldSimple>
+                      <w:r>
+                        <w:fldChar w:fldCharType="begin"/>
+                      </w:r>
+                      <w:r>
+                        <w:instrText xml:space="preserve"> SEQ Figura \* ARABIC </w:instrText>
+                      </w:r>
+                      <w:r>
+                        <w:fldChar w:fldCharType="separate"/>
+                      </w:r>
+                      <w:r>
+                        <w:rPr>
+                          <w:noProof/>
+                        </w:rPr>
+                        <w:t>12</w:t>
+                      </w:r>
+                      <w:r>
+                        <w:rPr>
+                          <w:noProof/>
+                        </w:rPr>
+                        <w:fldChar w:fldCharType="end"/>
+                      </w:r>
                       <w:r>
                         <w:t xml:space="preserve"> </w:t>
                       </w:r>
@@ -4437,7 +4431,7 @@
                       <w:r>
                         <w:t xml:space="preserve"> Meus Produtos</w:t>
                       </w:r>
-                      <w:bookmarkEnd w:id="36"/>
+                      <w:bookmarkEnd w:id="23"/>
                     </w:p>
                     <w:p/>
                   </w:txbxContent>
@@ -4475,6 +4469,7 @@
       <w:r>
         <w:rPr>
           <w:noProof/>
+          <w:lang w:eastAsia="pt-PT"/>
         </w:rPr>
         <mc:AlternateContent>
           <mc:Choice Requires="wps">
@@ -4533,8 +4528,8 @@
                               </w:rPr>
                               <w:drawing>
                                 <wp:inline distT="0" distB="0" distL="0" distR="0" wp14:anchorId="1F20FE0D" wp14:editId="4FBEF6FD">
-                                  <wp:extent cx="5695950" cy="4105275"/>
-                                  <wp:effectExtent l="0" t="0" r="0" b="9525"/>
+                                  <wp:extent cx="5694948" cy="3962400"/>
+                                  <wp:effectExtent l="0" t="0" r="1270" b="0"/>
                                   <wp:docPr id="27" name="Imagem 27"/>
                                   <wp:cNvGraphicFramePr>
                                     <a:graphicFrameLocks xmlns:a="http://schemas.openxmlformats.org/drawingml/2006/main" noChangeAspect="1"/>
@@ -4547,7 +4542,7 @@
                                           <pic:cNvPicPr/>
                                         </pic:nvPicPr>
                                         <pic:blipFill>
-                                          <a:blip r:embed="rId15">
+                                          <a:blip r:embed="rId27">
                                             <a:extLst>
                                               <a:ext uri="{28A0092B-C50C-407E-A947-70E740481C1C}">
                                                 <a14:useLocalDpi xmlns:a14="http://schemas.microsoft.com/office/drawing/2010/main" val="0"/>
@@ -4561,7 +4556,7 @@
                                         <pic:spPr>
                                           <a:xfrm>
                                             <a:off x="0" y="0"/>
-                                            <a:ext cx="5694680" cy="4104360"/>
+                                            <a:ext cx="5694680" cy="3962214"/>
                                           </a:xfrm>
                                           <a:prstGeom prst="rect">
                                             <a:avLst/>
@@ -4579,18 +4574,31 @@
                               <w:pStyle w:val="Legenda"/>
                               <w:jc w:val="center"/>
                             </w:pPr>
-                            <w:bookmarkStart w:id="37" w:name="_Toc345273094"/>
+                            <w:bookmarkStart w:id="24" w:name="_Toc345273094"/>
                             <w:r>
                               <w:t xml:space="preserve">Figura </w:t>
                             </w:r>
-                            <w:fldSimple w:instr=" SEQ Figura \* ARABIC ">
-                              <w:r>
-                                <w:rPr>
-                                  <w:noProof/>
-                                </w:rPr>
-                                <w:t>13</w:t>
-                              </w:r>
-                            </w:fldSimple>
+                            <w:r>
+                              <w:fldChar w:fldCharType="begin"/>
+                            </w:r>
+                            <w:r>
+                              <w:instrText xml:space="preserve"> SEQ Figura \* ARABIC </w:instrText>
+                            </w:r>
+                            <w:r>
+                              <w:fldChar w:fldCharType="separate"/>
+                            </w:r>
+                            <w:r>
+                              <w:rPr>
+                                <w:noProof/>
+                              </w:rPr>
+                              <w:t>13</w:t>
+                            </w:r>
+                            <w:r>
+                              <w:rPr>
+                                <w:noProof/>
+                              </w:rPr>
+                              <w:fldChar w:fldCharType="end"/>
+                            </w:r>
                             <w:r>
                               <w:t xml:space="preserve"> </w:t>
                             </w:r>
@@ -4602,7 +4610,7 @@
                             <w:r>
                               <w:t xml:space="preserve"> Minhas Compras</w:t>
                             </w:r>
-                            <w:bookmarkEnd w:id="37"/>
+                            <w:bookmarkEnd w:id="24"/>
                           </w:p>
                           <w:p/>
                         </w:txbxContent>
@@ -4638,8 +4646,8 @@
                         </w:rPr>
                         <w:drawing>
                           <wp:inline distT="0" distB="0" distL="0" distR="0" wp14:anchorId="1F20FE0D" wp14:editId="4FBEF6FD">
-                            <wp:extent cx="5695950" cy="4105275"/>
-                            <wp:effectExtent l="0" t="0" r="0" b="9525"/>
+                            <wp:extent cx="5694948" cy="3962400"/>
+                            <wp:effectExtent l="0" t="0" r="1270" b="0"/>
                             <wp:docPr id="27" name="Imagem 27"/>
                             <wp:cNvGraphicFramePr>
                               <a:graphicFrameLocks xmlns:a="http://schemas.openxmlformats.org/drawingml/2006/main" noChangeAspect="1"/>
@@ -4652,7 +4660,7 @@
                                     <pic:cNvPicPr/>
                                   </pic:nvPicPr>
                                   <pic:blipFill>
-                                    <a:blip r:embed="rId15">
+                                    <a:blip r:embed="rId27">
                                       <a:extLst>
                                         <a:ext uri="{28A0092B-C50C-407E-A947-70E740481C1C}">
                                           <a14:useLocalDpi xmlns:a14="http://schemas.microsoft.com/office/drawing/2010/main" val="0"/>
@@ -4666,7 +4674,7 @@
                                   <pic:spPr>
                                     <a:xfrm>
                                       <a:off x="0" y="0"/>
-                                      <a:ext cx="5694680" cy="4104360"/>
+                                      <a:ext cx="5694680" cy="3962214"/>
                                     </a:xfrm>
                                     <a:prstGeom prst="rect">
                                       <a:avLst/>
@@ -4684,18 +4692,31 @@
                         <w:pStyle w:val="Legenda"/>
                         <w:jc w:val="center"/>
                       </w:pPr>
-                      <w:bookmarkStart w:id="38" w:name="_Toc345273094"/>
+                      <w:bookmarkStart w:id="25" w:name="_Toc345273094"/>
                       <w:r>
                         <w:t xml:space="preserve">Figura </w:t>
                       </w:r>
-                      <w:fldSimple w:instr=" SEQ Figura \* ARABIC ">
-                        <w:r>
-                          <w:rPr>
-                            <w:noProof/>
-                          </w:rPr>
-                          <w:t>13</w:t>
-                        </w:r>
-                      </w:fldSimple>
+                      <w:r>
+                        <w:fldChar w:fldCharType="begin"/>
+                      </w:r>
+                      <w:r>
+                        <w:instrText xml:space="preserve"> SEQ Figura \* ARABIC </w:instrText>
+                      </w:r>
+                      <w:r>
+                        <w:fldChar w:fldCharType="separate"/>
+                      </w:r>
+                      <w:r>
+                        <w:rPr>
+                          <w:noProof/>
+                        </w:rPr>
+                        <w:t>13</w:t>
+                      </w:r>
+                      <w:r>
+                        <w:rPr>
+                          <w:noProof/>
+                        </w:rPr>
+                        <w:fldChar w:fldCharType="end"/>
+                      </w:r>
                       <w:r>
                         <w:t xml:space="preserve"> </w:t>
                       </w:r>
@@ -4707,7 +4728,7 @@
                       <w:r>
                         <w:t xml:space="preserve"> Minhas Compras</w:t>
                       </w:r>
-                      <w:bookmarkEnd w:id="38"/>
+                      <w:bookmarkEnd w:id="25"/>
                     </w:p>
                     <w:p/>
                   </w:txbxContent>
@@ -4745,6 +4766,7 @@
       <w:r>
         <w:rPr>
           <w:noProof/>
+          <w:lang w:eastAsia="pt-PT"/>
         </w:rPr>
         <w:lastRenderedPageBreak/>
         <mc:AlternateContent>
@@ -4804,8 +4826,8 @@
                               </w:rPr>
                               <w:drawing>
                                 <wp:inline distT="0" distB="0" distL="0" distR="0" wp14:anchorId="4CD28AC5" wp14:editId="4422897F">
-                                  <wp:extent cx="5613400" cy="3508375"/>
-                                  <wp:effectExtent l="0" t="0" r="6350" b="0"/>
+                                  <wp:extent cx="5606072" cy="3638550"/>
+                                  <wp:effectExtent l="0" t="0" r="0" b="0"/>
                                   <wp:docPr id="29" name="Imagem 29"/>
                                   <wp:cNvGraphicFramePr>
                                     <a:graphicFrameLocks xmlns:a="http://schemas.openxmlformats.org/drawingml/2006/main" noChangeAspect="1"/>
@@ -4818,7 +4840,7 @@
                                           <pic:cNvPicPr/>
                                         </pic:nvPicPr>
                                         <pic:blipFill>
-                                          <a:blip r:embed="rId15">
+                                          <a:blip r:embed="rId28">
                                             <a:extLst>
                                               <a:ext uri="{28A0092B-C50C-407E-A947-70E740481C1C}">
                                                 <a14:useLocalDpi xmlns:a14="http://schemas.microsoft.com/office/drawing/2010/main" val="0"/>
@@ -4832,7 +4854,7 @@
                                         <pic:spPr>
                                           <a:xfrm>
                                             <a:off x="0" y="0"/>
-                                            <a:ext cx="5613400" cy="3508375"/>
+                                            <a:ext cx="5613400" cy="3643306"/>
                                           </a:xfrm>
                                           <a:prstGeom prst="rect">
                                             <a:avLst/>
@@ -4850,18 +4872,31 @@
                               <w:pStyle w:val="Legenda"/>
                               <w:jc w:val="center"/>
                             </w:pPr>
-                            <w:bookmarkStart w:id="39" w:name="_Toc345273095"/>
+                            <w:bookmarkStart w:id="26" w:name="_Toc345273095"/>
                             <w:r>
                               <w:t xml:space="preserve">Figura </w:t>
                             </w:r>
-                            <w:fldSimple w:instr=" SEQ Figura \* ARABIC ">
-                              <w:r>
-                                <w:rPr>
-                                  <w:noProof/>
-                                </w:rPr>
-                                <w:t>14</w:t>
-                              </w:r>
-                            </w:fldSimple>
+                            <w:r>
+                              <w:fldChar w:fldCharType="begin"/>
+                            </w:r>
+                            <w:r>
+                              <w:instrText xml:space="preserve"> SEQ Figura \* ARABIC </w:instrText>
+                            </w:r>
+                            <w:r>
+                              <w:fldChar w:fldCharType="separate"/>
+                            </w:r>
+                            <w:r>
+                              <w:rPr>
+                                <w:noProof/>
+                              </w:rPr>
+                              <w:t>14</w:t>
+                            </w:r>
+                            <w:r>
+                              <w:rPr>
+                                <w:noProof/>
+                              </w:rPr>
+                              <w:fldChar w:fldCharType="end"/>
+                            </w:r>
                             <w:r>
                               <w:t xml:space="preserve"> </w:t>
                             </w:r>
@@ -4873,7 +4908,7 @@
                             <w:r>
                               <w:t xml:space="preserve"> Vendas</w:t>
                             </w:r>
-                            <w:bookmarkEnd w:id="39"/>
+                            <w:bookmarkEnd w:id="26"/>
                           </w:p>
                           <w:p/>
                         </w:txbxContent>
@@ -4909,8 +4944,8 @@
                         </w:rPr>
                         <w:drawing>
                           <wp:inline distT="0" distB="0" distL="0" distR="0" wp14:anchorId="4CD28AC5" wp14:editId="4422897F">
-                            <wp:extent cx="5613400" cy="3508375"/>
-                            <wp:effectExtent l="0" t="0" r="6350" b="0"/>
+                            <wp:extent cx="5606072" cy="3638550"/>
+                            <wp:effectExtent l="0" t="0" r="0" b="0"/>
                             <wp:docPr id="29" name="Imagem 29"/>
                             <wp:cNvGraphicFramePr>
                               <a:graphicFrameLocks xmlns:a="http://schemas.openxmlformats.org/drawingml/2006/main" noChangeAspect="1"/>
@@ -4923,7 +4958,7 @@
                                     <pic:cNvPicPr/>
                                   </pic:nvPicPr>
                                   <pic:blipFill>
-                                    <a:blip r:embed="rId15">
+                                    <a:blip r:embed="rId28">
                                       <a:extLst>
                                         <a:ext uri="{28A0092B-C50C-407E-A947-70E740481C1C}">
                                           <a14:useLocalDpi xmlns:a14="http://schemas.microsoft.com/office/drawing/2010/main" val="0"/>
@@ -4937,7 +4972,7 @@
                                   <pic:spPr>
                                     <a:xfrm>
                                       <a:off x="0" y="0"/>
-                                      <a:ext cx="5613400" cy="3508375"/>
+                                      <a:ext cx="5613400" cy="3643306"/>
                                     </a:xfrm>
                                     <a:prstGeom prst="rect">
                                       <a:avLst/>
@@ -4955,18 +4990,31 @@
                         <w:pStyle w:val="Legenda"/>
                         <w:jc w:val="center"/>
                       </w:pPr>
-                      <w:bookmarkStart w:id="40" w:name="_Toc345273095"/>
+                      <w:bookmarkStart w:id="27" w:name="_Toc345273095"/>
                       <w:r>
                         <w:t xml:space="preserve">Figura </w:t>
                       </w:r>
-                      <w:fldSimple w:instr=" SEQ Figura \* ARABIC ">
-                        <w:r>
-                          <w:rPr>
-                            <w:noProof/>
-                          </w:rPr>
-                          <w:t>14</w:t>
-                        </w:r>
-                      </w:fldSimple>
+                      <w:r>
+                        <w:fldChar w:fldCharType="begin"/>
+                      </w:r>
+                      <w:r>
+                        <w:instrText xml:space="preserve"> SEQ Figura \* ARABIC </w:instrText>
+                      </w:r>
+                      <w:r>
+                        <w:fldChar w:fldCharType="separate"/>
+                      </w:r>
+                      <w:r>
+                        <w:rPr>
+                          <w:noProof/>
+                        </w:rPr>
+                        <w:t>14</w:t>
+                      </w:r>
+                      <w:r>
+                        <w:rPr>
+                          <w:noProof/>
+                        </w:rPr>
+                        <w:fldChar w:fldCharType="end"/>
+                      </w:r>
                       <w:r>
                         <w:t xml:space="preserve"> </w:t>
                       </w:r>
@@ -4978,7 +5026,7 @@
                       <w:r>
                         <w:t xml:space="preserve"> Vendas</w:t>
                       </w:r>
-                      <w:bookmarkEnd w:id="40"/>
+                      <w:bookmarkEnd w:id="27"/>
                     </w:p>
                     <w:p/>
                   </w:txbxContent>
@@ -5018,6 +5066,7 @@
       <w:r>
         <w:rPr>
           <w:noProof/>
+          <w:lang w:eastAsia="pt-PT"/>
         </w:rPr>
         <mc:AlternateContent>
           <mc:Choice Requires="wps">
@@ -5090,7 +5139,7 @@
                                           <pic:cNvPicPr/>
                                         </pic:nvPicPr>
                                         <pic:blipFill>
-                                          <a:blip r:embed="rId15">
+                                          <a:blip r:embed="rId25">
                                             <a:extLst>
                                               <a:ext uri="{28A0092B-C50C-407E-A947-70E740481C1C}">
                                                 <a14:useLocalDpi xmlns:a14="http://schemas.microsoft.com/office/drawing/2010/main" val="0"/>
@@ -5122,22 +5171,35 @@
                               <w:pStyle w:val="Legenda"/>
                               <w:jc w:val="center"/>
                             </w:pPr>
-                            <w:bookmarkStart w:id="41" w:name="_Toc345273096"/>
+                            <w:bookmarkStart w:id="28" w:name="_Toc345273096"/>
                             <w:r>
                               <w:t xml:space="preserve">Figura </w:t>
                             </w:r>
-                            <w:fldSimple w:instr=" SEQ Figura \* ARABIC ">
-                              <w:r>
-                                <w:rPr>
-                                  <w:noProof/>
-                                </w:rPr>
-                                <w:t>15</w:t>
-                              </w:r>
-                            </w:fldSimple>
+                            <w:r>
+                              <w:fldChar w:fldCharType="begin"/>
+                            </w:r>
+                            <w:r>
+                              <w:instrText xml:space="preserve"> SEQ Figura \* ARABIC </w:instrText>
+                            </w:r>
+                            <w:r>
+                              <w:fldChar w:fldCharType="separate"/>
+                            </w:r>
+                            <w:r>
+                              <w:rPr>
+                                <w:noProof/>
+                              </w:rPr>
+                              <w:t>15</w:t>
+                            </w:r>
+                            <w:r>
+                              <w:rPr>
+                                <w:noProof/>
+                              </w:rPr>
+                              <w:fldChar w:fldCharType="end"/>
+                            </w:r>
                             <w:r>
                               <w:t xml:space="preserve"> Leilões</w:t>
                             </w:r>
-                            <w:bookmarkEnd w:id="41"/>
+                            <w:bookmarkEnd w:id="28"/>
                           </w:p>
                           <w:p/>
                         </w:txbxContent>
@@ -5187,7 +5249,7 @@
                                     <pic:cNvPicPr/>
                                   </pic:nvPicPr>
                                   <pic:blipFill>
-                                    <a:blip r:embed="rId15">
+                                    <a:blip r:embed="rId25">
                                       <a:extLst>
                                         <a:ext uri="{28A0092B-C50C-407E-A947-70E740481C1C}">
                                           <a14:useLocalDpi xmlns:a14="http://schemas.microsoft.com/office/drawing/2010/main" val="0"/>
@@ -5318,6 +5380,7 @@
       <w:r>
         <w:rPr>
           <w:noProof/>
+          <w:lang w:eastAsia="pt-PT"/>
         </w:rPr>
         <mc:AlternateContent>
           <mc:Choice Requires="wps">
@@ -5390,7 +5453,7 @@
                                           <pic:cNvPicPr/>
                                         </pic:nvPicPr>
                                         <pic:blipFill>
-                                          <a:blip r:embed="rId15">
+                                          <a:blip r:embed="rId25">
                                             <a:extLst>
                                               <a:ext uri="{28A0092B-C50C-407E-A947-70E740481C1C}">
                                                 <a14:useLocalDpi xmlns:a14="http://schemas.microsoft.com/office/drawing/2010/main" val="0"/>
@@ -5422,22 +5485,35 @@
                               <w:pStyle w:val="Legenda"/>
                               <w:jc w:val="center"/>
                             </w:pPr>
-                            <w:bookmarkStart w:id="43" w:name="_Toc345273097"/>
+                            <w:bookmarkStart w:id="29" w:name="_Toc345273097"/>
                             <w:r>
                               <w:t xml:space="preserve">Figura </w:t>
                             </w:r>
-                            <w:fldSimple w:instr=" SEQ Figura \* ARABIC ">
-                              <w:r>
-                                <w:rPr>
-                                  <w:noProof/>
-                                </w:rPr>
-                                <w:t>16</w:t>
-                              </w:r>
-                            </w:fldSimple>
+                            <w:r>
+                              <w:fldChar w:fldCharType="begin"/>
+                            </w:r>
+                            <w:r>
+                              <w:instrText xml:space="preserve"> SEQ Figura \* ARABIC </w:instrText>
+                            </w:r>
+                            <w:r>
+                              <w:fldChar w:fldCharType="separate"/>
+                            </w:r>
+                            <w:r>
+                              <w:rPr>
+                                <w:noProof/>
+                              </w:rPr>
+                              <w:t>16</w:t>
+                            </w:r>
+                            <w:r>
+                              <w:rPr>
+                                <w:noProof/>
+                              </w:rPr>
+                              <w:fldChar w:fldCharType="end"/>
+                            </w:r>
                             <w:r>
                               <w:t xml:space="preserve"> Definições do Utilizador</w:t>
                             </w:r>
-                            <w:bookmarkEnd w:id="43"/>
+                            <w:bookmarkEnd w:id="29"/>
                           </w:p>
                           <w:p/>
                         </w:txbxContent>
@@ -5487,7 +5563,7 @@
                                     <pic:cNvPicPr/>
                                   </pic:nvPicPr>
                                   <pic:blipFill>
-                                    <a:blip r:embed="rId15">
+                                    <a:blip r:embed="rId25">
                                       <a:extLst>
                                         <a:ext uri="{28A0092B-C50C-407E-A947-70E740481C1C}">
                                           <a14:useLocalDpi xmlns:a14="http://schemas.microsoft.com/office/drawing/2010/main" val="0"/>
@@ -5570,7 +5646,25 @@
     <w:p/>
     <w:p/>
     <w:p/>
-    <w:p/>
+    <w:p>
+      <w:pPr>
+        <w:pStyle w:val="Niveln"/>
+      </w:pPr>
+      <w:r>
+        <w:t xml:space="preserve">Por fim para alterar os seus dados o utilizador basta preencher o que quer modificar e depois guardar clicando em </w:t>
+      </w:r>
+      <w:r>
+        <w:rPr>
+          <w:b/>
+        </w:rPr>
+        <w:t>Guardar</w:t>
+      </w:r>
+      <w:r>
+        <w:t>.</w:t>
+      </w:r>
+      <w:bookmarkStart w:id="30" w:name="_GoBack"/>
+      <w:bookmarkEnd w:id="30"/>
+    </w:p>
     <w:p/>
     <w:p/>
     <w:p/>
@@ -5590,21 +5684,22 @@
     <w:p/>
     <w:sdt>
       <w:sdtPr>
+        <w:rPr>
+          <w:rFonts w:ascii="Times New Roman" w:eastAsia="Times New Roman" w:hAnsi="Times New Roman" w:cs="Times New Roman"/>
+          <w:b w:val="0"/>
+          <w:bCs w:val="0"/>
+          <w:color w:val="auto"/>
+          <w:sz w:val="24"/>
+          <w:szCs w:val="24"/>
+          <w:lang w:eastAsia="en-US"/>
+        </w:rPr>
         <w:id w:val="161051240"/>
         <w:docPartObj>
           <w:docPartGallery w:val="Table of Contents"/>
           <w:docPartUnique/>
         </w:docPartObj>
       </w:sdtPr>
-      <w:sdtEndPr>
-        <w:rPr>
-          <w:rFonts w:ascii="Times New Roman" w:eastAsia="Times New Roman" w:hAnsi="Times New Roman" w:cs="Times New Roman"/>
-          <w:color w:val="auto"/>
-          <w:sz w:val="24"/>
-          <w:szCs w:val="24"/>
-          <w:lang w:eastAsia="en-US"/>
-        </w:rPr>
-      </w:sdtEndPr>
+      <w:sdtEndPr/>
       <w:sdtContent>
         <w:p>
           <w:pPr>
@@ -6403,7 +6498,7 @@
       <w:r>
         <w:fldChar w:fldCharType="separate"/>
       </w:r>
-      <w:hyperlink r:id="rId16" w:anchor="_Toc345273082" w:history="1">
+      <w:hyperlink r:id="rId29" w:anchor="_Toc345273082" w:history="1">
         <w:r>
           <w:rPr>
             <w:rStyle w:val="Hiperligao"/>
@@ -6471,7 +6566,7 @@
           <w:noProof/>
         </w:rPr>
       </w:pPr>
-      <w:hyperlink r:id="rId17" w:anchor="_Toc345273083" w:history="1">
+      <w:hyperlink r:id="rId30" w:anchor="_Toc345273083" w:history="1">
         <w:r>
           <w:rPr>
             <w:rStyle w:val="Hiperligao"/>
@@ -6539,7 +6634,7 @@
           <w:noProof/>
         </w:rPr>
       </w:pPr>
-      <w:hyperlink r:id="rId18" w:anchor="_Toc345273084" w:history="1">
+      <w:hyperlink r:id="rId31" w:anchor="_Toc345273084" w:history="1">
         <w:r>
           <w:rPr>
             <w:rStyle w:val="Hiperligao"/>
@@ -6607,7 +6702,7 @@
           <w:noProof/>
         </w:rPr>
       </w:pPr>
-      <w:hyperlink r:id="rId19" w:anchor="_Toc345273085" w:history="1">
+      <w:hyperlink r:id="rId32" w:anchor="_Toc345273085" w:history="1">
         <w:r>
           <w:rPr>
             <w:rStyle w:val="Hiperligao"/>
@@ -6675,7 +6770,7 @@
           <w:noProof/>
         </w:rPr>
       </w:pPr>
-      <w:hyperlink r:id="rId20" w:anchor="_Toc345273086" w:history="1">
+      <w:hyperlink r:id="rId33" w:anchor="_Toc345273086" w:history="1">
         <w:r>
           <w:rPr>
             <w:rStyle w:val="Hiperligao"/>
@@ -6743,7 +6838,7 @@
           <w:noProof/>
         </w:rPr>
       </w:pPr>
-      <w:hyperlink r:id="rId21" w:anchor="_Toc345273087" w:history="1">
+      <w:hyperlink r:id="rId34" w:anchor="_Toc345273087" w:history="1">
         <w:r>
           <w:rPr>
             <w:rStyle w:val="Hiperligao"/>
@@ -6811,7 +6906,7 @@
           <w:noProof/>
         </w:rPr>
       </w:pPr>
-      <w:hyperlink r:id="rId22" w:anchor="_Toc345273088" w:history="1">
+      <w:hyperlink r:id="rId35" w:anchor="_Toc345273088" w:history="1">
         <w:r>
           <w:rPr>
             <w:rStyle w:val="Hiperligao"/>
@@ -6879,7 +6974,7 @@
           <w:noProof/>
         </w:rPr>
       </w:pPr>
-      <w:hyperlink r:id="rId23" w:anchor="_Toc345273089" w:history="1">
+      <w:hyperlink r:id="rId36" w:anchor="_Toc345273089" w:history="1">
         <w:r>
           <w:rPr>
             <w:rStyle w:val="Hiperligao"/>
@@ -6947,7 +7042,7 @@
           <w:noProof/>
         </w:rPr>
       </w:pPr>
-      <w:hyperlink r:id="rId24" w:anchor="_Toc345273090" w:history="1">
+      <w:hyperlink r:id="rId37" w:anchor="_Toc345273090" w:history="1">
         <w:r>
           <w:rPr>
             <w:rStyle w:val="Hiperligao"/>
@@ -7015,7 +7110,7 @@
           <w:noProof/>
         </w:rPr>
       </w:pPr>
-      <w:hyperlink r:id="rId25" w:anchor="_Toc345273091" w:history="1">
+      <w:hyperlink r:id="rId38" w:anchor="_Toc345273091" w:history="1">
         <w:r>
           <w:rPr>
             <w:rStyle w:val="Hiperligao"/>
@@ -7083,7 +7178,7 @@
           <w:noProof/>
         </w:rPr>
       </w:pPr>
-      <w:hyperlink r:id="rId26" w:anchor="_Toc345273092" w:history="1">
+      <w:hyperlink r:id="rId39" w:anchor="_Toc345273092" w:history="1">
         <w:r>
           <w:rPr>
             <w:rStyle w:val="Hiperligao"/>
@@ -7151,7 +7246,7 @@
           <w:noProof/>
         </w:rPr>
       </w:pPr>
-      <w:hyperlink r:id="rId27" w:anchor="_Toc345273093" w:history="1">
+      <w:hyperlink r:id="rId40" w:anchor="_Toc345273093" w:history="1">
         <w:r>
           <w:rPr>
             <w:rStyle w:val="Hiperligao"/>
@@ -7219,7 +7314,7 @@
           <w:noProof/>
         </w:rPr>
       </w:pPr>
-      <w:hyperlink r:id="rId28" w:anchor="_Toc345273094" w:history="1">
+      <w:hyperlink r:id="rId41" w:anchor="_Toc345273094" w:history="1">
         <w:r>
           <w:rPr>
             <w:rStyle w:val="Hiperligao"/>
@@ -7287,7 +7382,7 @@
           <w:noProof/>
         </w:rPr>
       </w:pPr>
-      <w:hyperlink r:id="rId29" w:anchor="_Toc345273095" w:history="1">
+      <w:hyperlink r:id="rId42" w:anchor="_Toc345273095" w:history="1">
         <w:r>
           <w:rPr>
             <w:rStyle w:val="Hiperligao"/>
@@ -7355,7 +7450,7 @@
           <w:noProof/>
         </w:rPr>
       </w:pPr>
-      <w:hyperlink r:id="rId30" w:anchor="_Toc345273096" w:history="1">
+      <w:hyperlink r:id="rId43" w:anchor="_Toc345273096" w:history="1">
         <w:r>
           <w:rPr>
             <w:rStyle w:val="Hiperligao"/>
@@ -7423,7 +7518,7 @@
           <w:noProof/>
         </w:rPr>
       </w:pPr>
-      <w:hyperlink r:id="rId31" w:anchor="_Toc345273097" w:history="1">
+      <w:hyperlink r:id="rId44" w:anchor="_Toc345273097" w:history="1">
         <w:r>
           <w:rPr>
             <w:rStyle w:val="Hiperligao"/>
@@ -8926,7 +9021,7 @@
 </file>
 
 <file path=customXml/itemProps1.xml><?xml version="1.0" encoding="utf-8"?>
-<ds:datastoreItem xmlns:ds="http://schemas.openxmlformats.org/officeDocument/2006/customXml" ds:itemID="{A57B2683-72F3-4121-B332-604B3A9BFFF4}">
+<ds:datastoreItem xmlns:ds="http://schemas.openxmlformats.org/officeDocument/2006/customXml" ds:itemID="{E196D98B-2E9A-4DC8-ACF0-4A03EC32EBE0}">
   <ds:schemaRefs>
     <ds:schemaRef ds:uri="http://schemas.openxmlformats.org/officeDocument/2006/bibliography"/>
   </ds:schemaRefs>

</xml_diff>